<commit_message>
ok versao com teste de orderID com function
</commit_message>
<xml_diff>
--- a/src/docx/smartv6_updated_description.docx
+++ b/src/docx/smartv6_updated_description.docx
@@ -1434,6 +1434,11 @@
       </w:r>
     </w:p>
     <w:p>
+      <w:r>
+        <w:t>A imagem mostra a interface do aplicativo Google Play, especificamente a seção "Para você", onde são exibidos jogos e sugestões baseadas na atividade recente do usuário. Na parte superior, destacam-se jogos como "Blood Strike", "Roblox" e "Tile Club". Abaixo, a seção de "Sugestões para você" apresenta jogos patrocinados, incluindo "Paciência - Jogo de Solitário", "Coin Master" e "Bubble Pop! Cannon Shooter". O canto inferior direito contém um ícone de pesquisa destacado em vermelho.</w:t>
+      </w:r>
+    </w:p>
+    <w:p>
       <w:pPr>
         <w:spacing w:line="360" w:lineRule="auto"/>
         <w:jc w:val="center"/>
@@ -1628,6 +1633,11 @@
             </a:graphic>
           </wp:inline>
         </w:drawing>
+      </w:r>
+    </w:p>
+    <w:p>
+      <w:r>
+        <w:t>A imagem mostra a tela de busca em um aplicativo de loja (provavelmente Google Play) com o termo "smart sales force" inserido. Na parte superior, há um título destacado. A listagem apresenta vários aplicativos relacionados, incluindo "Smart Força de Vendas" da Arpa Sistemas, que tem uma avaliação de 4,3 estrelas e requer 14 MB de armazenamento. Os aplicativos são classificados por popularidade e tipo, com informações adicionais como número de avaliações e categorias.</w:t>
       </w:r>
     </w:p>
     <w:p>
@@ -1856,6 +1866,11 @@
       </w:r>
     </w:p>
     <w:p>
+      <w:r>
+        <w:t>A imagem apresenta a página de download do aplicativo "Smart Força de Vendas" na Google Play Store. O aplicativo é desenvolvido pela Arpa Sistemas e possui uma classificação de 4,2 estrelas com 12 avaliações. O tamanho do arquivo é de 14 MB. Na parte superior, há o ícone do aplicativo e, abaixo, algumas capturas de tela que mostram a interface do usuário. Também estão disponíveis informações sobre o aplicativo e opções relacionadas a "Negócios" e "Segurança dos dados". Um botão destacado no centro permite a instalação do aplicativo.</w:t>
+      </w:r>
+    </w:p>
+    <w:p>
       <w:pPr>
         <w:spacing w:line="360" w:lineRule="auto"/>
         <w:ind w:left="2552"/>
@@ -2002,6 +2017,11 @@
             </a:graphic>
           </wp:inline>
         </w:drawing>
+      </w:r>
+    </w:p>
+    <w:p>
+      <w:r>
+        <w:t>A imagem mostra uma tela de instalação do aplicativo "Smart Força de Vendas" em um dispositivo Android. No topo, há a indicação de que o aplicativo está sendo instalado e que é verificado pelo Play Protect. Abaixo, estão sugestões de aplicativos patrocinados, incluindo ícones de apps como "Nomad", "Livelo", e "Estoque, Vendas, Pdv, Finanças", com suas respectivas classificações. Na parte inferior, há opções para acesso a mais aplicativos e a barra de navegação com ícones de jogos, aplicativos, e livros.</w:t>
       </w:r>
     </w:p>
     <w:p>

</xml_diff>

<commit_message>
"Updated README.MD with new pip install commands, modified extract_images_desc_below_Image.py and extract_images_desc_inside_image.py to remove .png extension, removed statsmq1.JSON file, and deleted temp_image.png file. Also, refactored
</commit_message>
<xml_diff>
--- a/src/docx/smartv6_updated_description.docx
+++ b/src/docx/smartv6_updated_description.docx
@@ -1435,7 +1435,7 @@
     </w:p>
     <w:p>
       <w:r>
-        <w:t>A imagem mostra a interface do aplicativo Google Play, especificamente a seção "Para você", onde são exibidos jogos e sugestões baseadas na atividade recente do usuário. Na parte superior, destacam-se jogos como "Blood Strike", "Roblox" e "Tile Club". Abaixo, a seção de "Sugestões para você" apresenta jogos patrocinados, incluindo "Paciência - Jogo de Solitário", "Coin Master" e "Bubble Pop! Cannon Shooter". O canto inferior direito contém um ícone de pesquisa destacado em vermelho.</w:t>
+        <w:t>A imagem apresenta a tela inicial da Google Play Store, mostrando uma seção personalizada chamada "Para você". Ela lista sugestões de jogos baseadas na atividade recente do usuário, incluindo títulos como "Blood Strike", "Roblox" e "Tile Club". Abaixo, há uma seção de jogos patrocinados, com sugestões como "Paciência - Jogo de Solitário", "Coin Master" e "Bubble Pop! Cannon Shooter". A parte inferior da tela exibe ícones para navegar entre Jogos, Apps e Livros, com uma barra de pesquisa destacada em vermelho.</w:t>
       </w:r>
     </w:p>
     <w:p>
@@ -1637,7 +1637,7 @@
     </w:p>
     <w:p>
       <w:r>
-        <w:t>A imagem mostra a tela de busca em um aplicativo de loja (provavelmente Google Play) com o termo "smart sales force" inserido. Na parte superior, há um título destacado. A listagem apresenta vários aplicativos relacionados, incluindo "Smart Força de Vendas" da Arpa Sistemas, que tem uma avaliação de 4,3 estrelas e requer 14 MB de armazenamento. Os aplicativos são classificados por popularidade e tipo, com informações adicionais como número de avaliações e categorias.</w:t>
+        <w:t>A imagem mostra uma tela de pesquisa em um aplicativo de loja digital, onde o usuário procura por "smart sales force". Na parte superior, aparecem os resultados patrocinados relacionados a essa busca. O destaque é para o aplicativo "Smart Força de Vendas" da Arpa Sistemas, que possui uma avaliação de 4,3 estrelas, ocupa 14 MB de espaço e tem mais de mil downloads. Outros aplicativos relacionados, como Salesforce e App Sales Force, também estão listados abaixo.</w:t>
       </w:r>
     </w:p>
     <w:p>
@@ -1867,7 +1867,7 @@
     </w:p>
     <w:p>
       <w:r>
-        <w:t>A imagem apresenta a página de download do aplicativo "Smart Força de Vendas" na Google Play Store. O aplicativo é desenvolvido pela Arpa Sistemas e possui uma classificação de 4,2 estrelas com 12 avaliações. O tamanho do arquivo é de 14 MB. Na parte superior, há o ícone do aplicativo e, abaixo, algumas capturas de tela que mostram a interface do usuário. Também estão disponíveis informações sobre o aplicativo e opções relacionadas a "Negócios" e "Segurança dos dados". Um botão destacado no centro permite a instalação do aplicativo.</w:t>
+        <w:t>A imagem apresenta a página de download do aplicativo "Smart Força de Vendas" na Google Play Store. O aplicativo, desenvolvido pela Arpa Sistemas, possui uma classificação de 4,2 estrelas, com 12 avaliações e um tamanho de 14 MB. A interface exibe capturas de tela do aplicativo em uso, mostrando diferentes funcionalidades e opções. Há uma seção informativa sobre o aplicativo, destacando que "Smart Vendas" agora é chamado de "Smart Força de Vendas", e um botão para instalá-lo. Na parte inferior da tela, há ícones que permitem acessar jogos, outros aplicativos, e livros, além de uma opção de pesquisa.</w:t>
       </w:r>
     </w:p>
     <w:p>
@@ -2021,7 +2021,7 @@
     </w:p>
     <w:p>
       <w:r>
-        <w:t>A imagem mostra uma tela de instalação do aplicativo "Smart Força de Vendas" em um dispositivo Android. No topo, há a indicação de que o aplicativo está sendo instalado e que é verificado pelo Play Protect. Abaixo, estão sugestões de aplicativos patrocinados, incluindo ícones de apps como "Nomad", "Livelo", e "Estoque, Vendas, Pdv, Finanças", com suas respectivas classificações. Na parte inferior, há opções para acesso a mais aplicativos e a barra de navegação com ícones de jogos, aplicativos, e livros.</w:t>
+        <w:t>A imagem mostra a tela de instalação do aplicativo "Smart Força de Vendas" em um dispositivo móvel. Na parte superior, há uma barra de status com o horário e a qualidade do sinal. Abaixo, são apresentadas sugestões de aplicativos patrocinados, como "Nomad: Conta em Dólar e Cartão", "Livelo: juntar e trocar pontos" e "Estoque, Vendas, PDV, Finanças". Na parte inferior, há uma seção com mais aplicativos para testar, incluindo "PictureThis", "Arquivos do Google" e "CamScanner". A interface é simples, com ícones coloridos representando cada aplicativo.</w:t>
       </w:r>
     </w:p>
     <w:p>

</xml_diff>

<commit_message>
muitos testes continuar_conversar ok retornando referencia do gpt
</commit_message>
<xml_diff>
--- a/src/docx/smartv6_updated_description.docx
+++ b/src/docx/smartv6_updated_description.docx
@@ -1435,7 +1435,7 @@
     </w:p>
     <w:p>
       <w:r>
-        <w:t>A imagem apresenta a tela inicial da Google Play Store, mostrando uma seção personalizada chamada "Para você". Ela lista sugestões de jogos baseadas na atividade recente do usuário, incluindo títulos como "Blood Strike", "Roblox" e "Tile Club". Abaixo, há uma seção de jogos patrocinados, com sugestões como "Paciência - Jogo de Solitário", "Coin Master" e "Bubble Pop! Cannon Shooter". A parte inferior da tela exibe ícones para navegar entre Jogos, Apps e Livros, com uma barra de pesquisa destacada em vermelho.</w:t>
+        <w:t>A imagem mostra a interface da Google Play Store, na seção "Para você". No topo, estão destacados jogos como "Blood Strike", "Roblox" e "Tile Club". Abaixo, há uma lista de sugestões de jogos patrocinados, incluindo "Paciência", "Coin Master" e "Bubble Pop! Cannon Shooter", cada um acompanhado de informações de classificação e tamanho. Na parte inferior da tela, há ícones para navegar entre seções, incluindo "Jogos", "Apps", "Livros" e uma opção de "Pesquisar" destacada em vermelho. image_rId8.png</w:t>
       </w:r>
     </w:p>
     <w:p>
@@ -1637,7 +1637,7 @@
     </w:p>
     <w:p>
       <w:r>
-        <w:t>A imagem mostra uma tela de pesquisa em um aplicativo de loja digital, onde o usuário procura por "smart sales force". Na parte superior, aparecem os resultados patrocinados relacionados a essa busca. O destaque é para o aplicativo "Smart Força de Vendas" da Arpa Sistemas, que possui uma avaliação de 4,3 estrelas, ocupa 14 MB de espaço e tem mais de mil downloads. Outros aplicativos relacionados, como Salesforce e App Sales Force, também estão listados abaixo.</w:t>
+        <w:t>A imagem mostra uma tela de pesquisa na loja de aplicativos, onde o termo "smart sales force" está sendo utilizado. Os resultados incluem vários aplicativos, com destaque para "Smart Força de Vendas" da Arpa Sistemas, que possui uma classificação de 4,3 estrelas e 14 MB de tamanho, além de mais de mil downloads. Outros aplicativos listados incluem Salesforce, App Sales Force +, e Meta Sales Force, com diferentes classificações e tamanhos. A interface apresenta também um botão de instalação para os aplicativos. image_rId9.png</w:t>
       </w:r>
     </w:p>
     <w:p>
@@ -1867,7 +1867,7 @@
     </w:p>
     <w:p>
       <w:r>
-        <w:t>A imagem apresenta a página de download do aplicativo "Smart Força de Vendas" na Google Play Store. O aplicativo, desenvolvido pela Arpa Sistemas, possui uma classificação de 4,2 estrelas, com 12 avaliações e um tamanho de 14 MB. A interface exibe capturas de tela do aplicativo em uso, mostrando diferentes funcionalidades e opções. Há uma seção informativa sobre o aplicativo, destacando que "Smart Vendas" agora é chamado de "Smart Força de Vendas", e um botão para instalá-lo. Na parte inferior da tela, há ícones que permitem acessar jogos, outros aplicativos, e livros, além de uma opção de pesquisa.</w:t>
+        <w:t>A imagem apresenta a interface do aplicativo "Smart Força de Vendas", desenvolvido pela Arpa Sistemas. Na parte superior, está o nome do aplicativo junto com a sua classificação de 4,2 estrelas, o número de avaliações (12) e o tamanho do aplicativo (14 MB). Abaixo, há uma chamada para ação para instalar o aplicativo. A imagem exibe também várias capturas de tela do aplicativo, mostrando suas funcionalidades. Há seções como "Sobre este app" e "Segurança dos dados" também apresentadas na parte inferior. Além disso, são visualizados ícones representando diferentes categorias como jogos, apps, e livros. image_rId10.png</w:t>
       </w:r>
     </w:p>
     <w:p>
@@ -2021,7 +2021,7 @@
     </w:p>
     <w:p>
       <w:r>
-        <w:t>A imagem mostra a tela de instalação do aplicativo "Smart Força de Vendas" em um dispositivo móvel. Na parte superior, há uma barra de status com o horário e a qualidade do sinal. Abaixo, são apresentadas sugestões de aplicativos patrocinados, como "Nomad: Conta em Dólar e Cartão", "Livelo: juntar e trocar pontos" e "Estoque, Vendas, PDV, Finanças". Na parte inferior, há uma seção com mais aplicativos para testar, incluindo "PictureThis", "Arquivos do Google" e "CamScanner". A interface é simples, com ícones coloridos representando cada aplicativo.</w:t>
+        <w:t>A imagem exibe a tela de instalação do aplicativo "Smart Força de Vendas" em um dispositivo móvel. Acima, há um botão para cancelar ou abrir o aplicativo, além de um aviso indicando que ele é verificado pelo Play Protect. Abaixo, são apresentadas sugestões de aplicativos patrocinados, como "Nomad: Conta em Dólar e Cartão", "Livelo: juntar e trocar pontos" e "Estoque, Vendas, Pdv, Finanças", juntamente com mais opções de aplicativos para testar, incluindo "PictureThis Identificador Planta" e "CamScanner". A parte inferior da tela contém ícones de acesso a jogos, aplicativos, e livros. image_rId11.png</w:t>
       </w:r>
     </w:p>
     <w:p>

</xml_diff>